<commit_message>
markdown & with clean descriptions
</commit_message>
<xml_diff>
--- a/docs/BruceIngalls.docx
+++ b/docs/BruceIngalls.docx
@@ -29,7 +29,19 @@
         <w:rPr>
           <w:rFonts w:ascii="Arial" w:hAnsi="Arial"/>
         </w:rPr>
-        <w:t xml:space="preserve">| Tampa, </w:t>
+        <w:t xml:space="preserve">| Tampa </w:t>
+      </w:r>
+      <w:r>
+        <w:rPr>
+          <w:rFonts w:ascii="Arial" w:hAnsi="Arial"/>
+        </w:rPr>
+        <w:t>Bay</w:t>
+      </w:r>
+      <w:r>
+        <w:rPr>
+          <w:rFonts w:ascii="Arial" w:hAnsi="Arial"/>
+        </w:rPr>
+        <w:t xml:space="preserve">, </w:t>
       </w:r>
       <w:r>
         <w:rPr>
@@ -276,84 +288,95 @@
           <w:rStyle w:val="Hyperlink"/>
           <w:b w:val="false"/>
           <w:bCs w:val="false"/>
+          <w:i w:val="false"/>
+          <w:iCs w:val="false"/>
           <w:color w:val="000000"/>
           <w:sz w:val="20"/>
           <w:szCs w:val="20"/>
           <w:u w:val="none"/>
         </w:rPr>
-        <w:t xml:space="preserve">Full </w:t>
-      </w:r>
+        <w:t>Full Stack Engineer with over 10 years of PHP / Laravel and JavaScript.</w:t>
+      </w:r>
+    </w:p>
+    <w:p>
+      <w:pPr>
+        <w:pStyle w:val="BodyText"/>
+        <w:rPr/>
+      </w:pPr>
       <w:r>
         <w:rPr>
           <w:rStyle w:val="Hyperlink"/>
-          <w:b w:val="false"/>
-          <w:bCs w:val="false"/>
+          <w:rFonts w:ascii="Arial" w:hAnsi="Arial"/>
+          <w:b w:val="false"/>
+          <w:bCs w:val="false"/>
+          <w:i w:val="false"/>
+          <w:iCs w:val="false"/>
           <w:color w:val="000000"/>
           <w:sz w:val="20"/>
           <w:szCs w:val="20"/>
           <w:u w:val="none"/>
         </w:rPr>
-        <w:t>s</w:t>
+        <w:t xml:space="preserve">Hired to solve web performance via caching. Followed up with security &amp; testing </w:t>
       </w:r>
       <w:r>
         <w:rPr>
           <w:rStyle w:val="Hyperlink"/>
-          <w:b w:val="false"/>
-          <w:bCs w:val="false"/>
+          <w:rFonts w:ascii="Arial" w:hAnsi="Arial"/>
+          <w:b w:val="false"/>
+          <w:bCs w:val="false"/>
+          <w:i w:val="false"/>
+          <w:iCs w:val="false"/>
           <w:color w:val="000000"/>
           <w:sz w:val="20"/>
           <w:szCs w:val="20"/>
           <w:u w:val="none"/>
         </w:rPr>
-        <w:t xml:space="preserve">tack </w:t>
+        <w:t>such as</w:t>
       </w:r>
       <w:r>
         <w:rPr>
           <w:rStyle w:val="Hyperlink"/>
-          <w:b w:val="false"/>
-          <w:bCs w:val="false"/>
+          <w:rFonts w:ascii="Arial" w:hAnsi="Arial"/>
+          <w:b w:val="false"/>
+          <w:bCs w:val="false"/>
+          <w:i w:val="false"/>
+          <w:iCs w:val="false"/>
           <w:color w:val="000000"/>
           <w:sz w:val="20"/>
           <w:szCs w:val="20"/>
           <w:u w:val="none"/>
         </w:rPr>
-        <w:t>software e</w:t>
+        <w:t xml:space="preserve"> QA through test plans </w:t>
       </w:r>
       <w:r>
         <w:rPr>
           <w:rStyle w:val="Hyperlink"/>
-          <w:b w:val="false"/>
-          <w:bCs w:val="false"/>
+          <w:rFonts w:ascii="Arial" w:hAnsi="Arial"/>
+          <w:b w:val="false"/>
+          <w:bCs w:val="false"/>
+          <w:i w:val="false"/>
+          <w:iCs w:val="false"/>
           <w:color w:val="000000"/>
           <w:sz w:val="20"/>
           <w:szCs w:val="20"/>
           <w:u w:val="none"/>
         </w:rPr>
-        <w:t xml:space="preserve">ngineer </w:t>
+        <w:t>&amp;</w:t>
       </w:r>
       <w:r>
         <w:rPr>
           <w:rStyle w:val="Hyperlink"/>
-          <w:b w:val="false"/>
-          <w:bCs w:val="false"/>
+          <w:rFonts w:ascii="Arial" w:hAnsi="Arial"/>
+          <w:b w:val="false"/>
+          <w:bCs w:val="false"/>
+          <w:i w:val="false"/>
+          <w:iCs w:val="false"/>
           <w:color w:val="000000"/>
           <w:sz w:val="20"/>
           <w:szCs w:val="20"/>
           <w:u w:val="none"/>
         </w:rPr>
-        <w:t xml:space="preserve">developer </w:t>
-      </w:r>
-      <w:r>
-        <w:rPr>
-          <w:rStyle w:val="Hyperlink"/>
-          <w:b w:val="false"/>
-          <w:bCs w:val="false"/>
-          <w:color w:val="000000"/>
-          <w:sz w:val="20"/>
-          <w:szCs w:val="20"/>
-          <w:u w:val="none"/>
-        </w:rPr>
-        <w:t>for over 10 years</w:t>
+        <w:t xml:space="preserve"> CI/CD. Improved UX with fresher, responsive mobile designs.</w:t>
       </w:r>
     </w:p>
     <w:p>
@@ -980,7 +1003,37 @@
           <w:sz w:val="18"/>
           <w:szCs w:val="18"/>
         </w:rPr>
-        <w:t>P;</w:t>
+        <w:t>P</w:t>
+      </w:r>
+      <w:r>
+        <w:rPr>
+          <w:rFonts w:ascii="Arial" w:hAnsi="Arial"/>
+          <w:b w:val="false"/>
+          <w:bCs w:val="false"/>
+          <w:i w:val="false"/>
+          <w:caps w:val="false"/>
+          <w:smallCaps w:val="false"/>
+          <w:color w:val="000000"/>
+          <w:spacing w:val="0"/>
+          <w:sz w:val="18"/>
+          <w:szCs w:val="18"/>
+        </w:rPr>
+        <w:t>8</w:t>
+      </w:r>
+      <w:r>
+        <w:rPr>
+          <w:rFonts w:ascii="Arial" w:hAnsi="Arial"/>
+          <w:b w:val="false"/>
+          <w:bCs w:val="false"/>
+          <w:i w:val="false"/>
+          <w:caps w:val="false"/>
+          <w:smallCaps w:val="false"/>
+          <w:color w:val="000000"/>
+          <w:spacing w:val="0"/>
+          <w:sz w:val="18"/>
+          <w:szCs w:val="18"/>
+        </w:rPr>
+        <w:t>;</w:t>
       </w:r>
       <w:r>
         <w:rPr>
@@ -1585,6 +1638,13 @@
                 <w:sz w:val="20"/>
                 <w:szCs w:val="20"/>
               </w:rPr>
+              <w:t xml:space="preserve">Full stack engineer | </w:t>
+            </w:r>
+            <w:r>
+              <w:rPr>
+                <w:sz w:val="20"/>
+                <w:szCs w:val="20"/>
+              </w:rPr>
               <w:t>Hotwire Communications  |  Fort Lauderdale, FL  |  2022 – 2025</w:t>
             </w:r>
           </w:p>
@@ -1616,7 +1676,23 @@
                 <w:sz w:val="18"/>
                 <w:szCs w:val="18"/>
               </w:rPr>
-              <w:t xml:space="preserve">Laravel PHP, </w:t>
+              <w:t>Laravel PHP</w:t>
+            </w:r>
+            <w:r>
+              <w:rPr>
+                <w:rFonts w:ascii="Arial" w:hAnsi="Arial"/>
+                <w:sz w:val="18"/>
+                <w:szCs w:val="18"/>
+              </w:rPr>
+              <w:t>8</w:t>
+            </w:r>
+            <w:r>
+              <w:rPr>
+                <w:rFonts w:ascii="Arial" w:hAnsi="Arial"/>
+                <w:sz w:val="18"/>
+                <w:szCs w:val="18"/>
+              </w:rPr>
+              <w:t xml:space="preserve">, </w:t>
             </w:r>
             <w:r>
               <w:rPr>
@@ -1657,10 +1733,11 @@
         <w:ind w:hanging="0" w:start="360" w:end="0"/>
         <w:jc w:val="start"/>
         <w:rPr>
-          <w:rFonts w:ascii="Arial" w:hAnsi="Arial"/>
-          <w:color w:val="000000"/>
-          <w:sz w:val="18"/>
-          <w:szCs w:val="18"/>
+          <w:rFonts w:ascii="Arial" w:hAnsi="Arial" w:eastAsia="Times New Roman" w:cs="Times New Roman"/>
+          <w:color w:val="000000"/>
+          <w:sz w:val="18"/>
+          <w:szCs w:val="18"/>
+          <w:lang w:val="en-US" w:eastAsia="zxx" w:bidi="ar-SA"/>
         </w:rPr>
       </w:pPr>
       <w:r>
@@ -1671,37 +1748,7 @@
           <w:szCs w:val="18"/>
           <w:lang w:val="en-US" w:eastAsia="zxx" w:bidi="ar-SA"/>
         </w:rPr>
-        <w:t>Came</w:t>
-      </w:r>
-      <w:r>
-        <w:rPr>
-          <w:rFonts w:eastAsia="Times New Roman" w:cs="Times New Roman" w:ascii="Arial" w:hAnsi="Arial"/>
-          <w:color w:val="000000"/>
-          <w:sz w:val="18"/>
-          <w:szCs w:val="18"/>
-          <w:lang w:val="en-US" w:eastAsia="zxx" w:bidi="ar-SA"/>
-        </w:rPr>
-        <w:t xml:space="preserve"> to resolve</w:t>
-      </w:r>
-      <w:r>
-        <w:rPr>
-          <w:rFonts w:eastAsia="Times New Roman" w:cs="Times New Roman" w:ascii="Arial" w:hAnsi="Arial"/>
-          <w:color w:val="000000"/>
-          <w:sz w:val="18"/>
-          <w:szCs w:val="18"/>
-          <w:lang w:val="en-US" w:eastAsia="zxx" w:bidi="ar-SA"/>
-        </w:rPr>
-        <w:t xml:space="preserve"> &gt;20 sec load times to &lt; 6 sec, </w:t>
-      </w:r>
-      <w:r>
-        <w:rPr>
-          <w:rFonts w:eastAsia="Times New Roman" w:cs="Times New Roman" w:ascii="Arial" w:hAnsi="Arial"/>
-          <w:color w:val="000000"/>
-          <w:sz w:val="18"/>
-          <w:szCs w:val="18"/>
-          <w:lang w:val="en-US" w:eastAsia="zxx" w:bidi="ar-SA"/>
-        </w:rPr>
-        <w:t>critical to customer satisfaction.</w:t>
+        <w:t>Reduced &gt;20 second home page load time to &lt; 6 sec, critical to customer satisfaction.</w:t>
       </w:r>
     </w:p>
     <w:p>
@@ -1730,37 +1777,7 @@
           <w:szCs w:val="18"/>
           <w:lang w:val="en-US" w:eastAsia="zxx" w:bidi="ar-SA"/>
         </w:rPr>
-        <w:t xml:space="preserve">Innovated self-service with User eXperience tactics </w:t>
-      </w:r>
-      <w:r>
-        <w:rPr>
-          <w:rFonts w:eastAsia="Times New Roman" w:cs="Times New Roman" w:ascii="Arial" w:hAnsi="Arial"/>
-          <w:color w:val="000000"/>
-          <w:sz w:val="18"/>
-          <w:szCs w:val="18"/>
-          <w:lang w:val="en-US" w:eastAsia="zxx" w:bidi="ar-SA"/>
-        </w:rPr>
-        <w:t>&amp;</w:t>
-      </w:r>
-      <w:r>
-        <w:rPr>
-          <w:rFonts w:eastAsia="Times New Roman" w:cs="Times New Roman" w:ascii="Arial" w:hAnsi="Arial"/>
-          <w:color w:val="000000"/>
-          <w:sz w:val="18"/>
-          <w:szCs w:val="18"/>
-          <w:lang w:val="en-US" w:eastAsia="zxx" w:bidi="ar-SA"/>
-        </w:rPr>
-        <w:t xml:space="preserve"> Playwright </w:t>
-      </w:r>
-      <w:r>
-        <w:rPr>
-          <w:rFonts w:eastAsia="Times New Roman" w:cs="Times New Roman" w:ascii="Arial" w:hAnsi="Arial"/>
-          <w:color w:val="000000"/>
-          <w:sz w:val="18"/>
-          <w:szCs w:val="18"/>
-          <w:lang w:val="en-US" w:eastAsia="zxx" w:bidi="ar-SA"/>
-        </w:rPr>
-        <w:t>tests. Reduced support calls.</w:t>
+        <w:t>Created UX tactics to replace customer support, enabling immediate self-service.</w:t>
       </w:r>
     </w:p>
     <w:p>
@@ -1774,7 +1791,11 @@
         <w:ind w:hanging="0" w:start="360" w:end="0"/>
         <w:jc w:val="start"/>
         <w:rPr>
-          <w:rFonts w:ascii="Arial" w:hAnsi="Arial"/>
+          <w:rFonts w:ascii="Arial" w:hAnsi="Arial" w:eastAsia="Times New Roman" w:cs="Times New Roman"/>
+          <w:color w:val="000000"/>
+          <w:sz w:val="18"/>
+          <w:szCs w:val="18"/>
+          <w:lang w:val="en-US" w:eastAsia="zxx" w:bidi="ar-SA"/>
         </w:rPr>
       </w:pPr>
       <w:r>
@@ -1785,57 +1806,7 @@
           <w:szCs w:val="18"/>
           <w:lang w:val="en-US" w:eastAsia="zxx" w:bidi="ar-SA"/>
         </w:rPr>
-        <w:t xml:space="preserve">Resolved years of failed API </w:t>
-      </w:r>
-      <w:r>
-        <w:rPr>
-          <w:rFonts w:eastAsia="Times New Roman" w:cs="Times New Roman" w:ascii="Arial" w:hAnsi="Arial"/>
-          <w:color w:val="000000"/>
-          <w:sz w:val="18"/>
-          <w:szCs w:val="18"/>
-          <w:lang w:val="en-US" w:eastAsia="zxx" w:bidi="ar-SA"/>
-        </w:rPr>
-        <w:t>upgrade</w:t>
-      </w:r>
-      <w:r>
-        <w:rPr>
-          <w:rFonts w:eastAsia="Times New Roman" w:cs="Times New Roman" w:ascii="Arial" w:hAnsi="Arial"/>
-          <w:color w:val="000000"/>
-          <w:sz w:val="18"/>
-          <w:szCs w:val="18"/>
-          <w:lang w:val="en-US" w:eastAsia="zxx" w:bidi="ar-SA"/>
-        </w:rPr>
-        <w:t>s.</w:t>
-      </w:r>
-      <w:r>
-        <w:rPr>
-          <w:rFonts w:eastAsia="Times New Roman" w:cs="Times New Roman" w:ascii="Arial" w:hAnsi="Arial"/>
-          <w:color w:val="000000"/>
-          <w:sz w:val="18"/>
-          <w:szCs w:val="18"/>
-          <w:lang w:val="en-US" w:eastAsia="zxx" w:bidi="ar-SA"/>
-        </w:rPr>
-        <w:t xml:space="preserve"> Improved </w:t>
-      </w:r>
-      <w:r>
-        <w:rPr>
-          <w:rFonts w:eastAsia="Times New Roman" w:cs="Times New Roman" w:ascii="Arial" w:hAnsi="Arial"/>
-          <w:color w:val="000000"/>
-          <w:sz w:val="18"/>
-          <w:szCs w:val="18"/>
-          <w:lang w:val="en-US" w:eastAsia="zxx" w:bidi="ar-SA"/>
-        </w:rPr>
-        <w:t xml:space="preserve">speed &amp; </w:t>
-      </w:r>
-      <w:r>
-        <w:rPr>
-          <w:rFonts w:eastAsia="Times New Roman" w:cs="Times New Roman" w:ascii="Arial" w:hAnsi="Arial"/>
-          <w:color w:val="000000"/>
-          <w:sz w:val="18"/>
-          <w:szCs w:val="18"/>
-          <w:lang w:val="en-US" w:eastAsia="zxx" w:bidi="ar-SA"/>
-        </w:rPr>
-        <w:t>security as a side-effect</w:t>
+        <w:t>Automated tests in Playwright improved quality and time to market.</w:t>
       </w:r>
     </w:p>
     <w:p>
@@ -1849,7 +1820,11 @@
         <w:ind w:hanging="0" w:start="360" w:end="0"/>
         <w:jc w:val="start"/>
         <w:rPr>
-          <w:rFonts w:ascii="Arial" w:hAnsi="Arial"/>
+          <w:rFonts w:ascii="Arial" w:hAnsi="Arial" w:eastAsia="Times New Roman" w:cs="Times New Roman"/>
+          <w:color w:val="000000"/>
+          <w:sz w:val="18"/>
+          <w:szCs w:val="18"/>
+          <w:lang w:val="en-US" w:eastAsia="zxx" w:bidi="ar-SA"/>
         </w:rPr>
       </w:pPr>
       <w:r>
@@ -1860,8 +1835,27 @@
           <w:szCs w:val="18"/>
           <w:lang w:val="en-US" w:eastAsia="zxx" w:bidi="ar-SA"/>
         </w:rPr>
-        <w:t>Explained &amp;</w:t>
-      </w:r>
+        <w:t>Resolved a long-standing API architectural fault, vexing others for years. Achieved ~10ms faster response, also passing a security audit.</w:t>
+      </w:r>
+    </w:p>
+    <w:p>
+      <w:pPr>
+        <w:pStyle w:val="Normal"/>
+        <w:numPr>
+          <w:ilvl w:val="0"/>
+          <w:numId w:val="3"/>
+        </w:numPr>
+        <w:spacing w:before="0" w:after="0"/>
+        <w:ind w:hanging="0" w:start="360" w:end="0"/>
+        <w:jc w:val="start"/>
+        <w:rPr>
+          <w:rFonts w:ascii="Arial" w:hAnsi="Arial" w:eastAsia="Times New Roman" w:cs="Times New Roman"/>
+          <w:color w:val="000000"/>
+          <w:sz w:val="18"/>
+          <w:szCs w:val="18"/>
+          <w:lang w:val="en-US" w:eastAsia="zxx" w:bidi="ar-SA"/>
+        </w:rPr>
+      </w:pPr>
       <w:r>
         <w:rPr>
           <w:rFonts w:eastAsia="Times New Roman" w:cs="Times New Roman" w:ascii="Arial" w:hAnsi="Arial"/>
@@ -1870,7 +1864,7 @@
           <w:szCs w:val="18"/>
           <w:lang w:val="en-US" w:eastAsia="zxx" w:bidi="ar-SA"/>
         </w:rPr>
-        <w:t xml:space="preserve"> replace</w:t>
+        <w:t>Replaced PDF-lib with modern CSS, resulting in faster, mainta</w:t>
       </w:r>
       <w:r>
         <w:rPr>
@@ -1880,7 +1874,7 @@
           <w:szCs w:val="18"/>
           <w:lang w:val="en-US" w:eastAsia="zxx" w:bidi="ar-SA"/>
         </w:rPr>
-        <w:t>d</w:t>
+        <w:t>i</w:t>
       </w:r>
       <w:r>
         <w:rPr>
@@ -1890,57 +1884,7 @@
           <w:szCs w:val="18"/>
           <w:lang w:val="en-US" w:eastAsia="zxx" w:bidi="ar-SA"/>
         </w:rPr>
-        <w:t xml:space="preserve"> PDF-</w:t>
-      </w:r>
-      <w:r>
-        <w:rPr>
-          <w:rFonts w:eastAsia="Times New Roman" w:cs="Times New Roman" w:ascii="Arial" w:hAnsi="Arial"/>
-          <w:color w:val="000000"/>
-          <w:sz w:val="18"/>
-          <w:szCs w:val="18"/>
-          <w:lang w:val="en-US" w:eastAsia="zxx" w:bidi="ar-SA"/>
-        </w:rPr>
-        <w:t>lib</w:t>
-      </w:r>
-      <w:r>
-        <w:rPr>
-          <w:rFonts w:eastAsia="Times New Roman" w:cs="Times New Roman" w:ascii="Arial" w:hAnsi="Arial"/>
-          <w:color w:val="000000"/>
-          <w:sz w:val="18"/>
-          <w:szCs w:val="18"/>
-          <w:lang w:val="en-US" w:eastAsia="zxx" w:bidi="ar-SA"/>
-        </w:rPr>
-        <w:t xml:space="preserve"> </w:t>
-      </w:r>
-      <w:r>
-        <w:rPr>
-          <w:rFonts w:eastAsia="Times New Roman" w:cs="Times New Roman" w:ascii="Arial" w:hAnsi="Arial"/>
-          <w:color w:val="000000"/>
-          <w:sz w:val="18"/>
-          <w:szCs w:val="18"/>
-          <w:lang w:val="en-US" w:eastAsia="zxx" w:bidi="ar-SA"/>
-        </w:rPr>
-        <w:t>with modern</w:t>
-      </w:r>
-      <w:r>
-        <w:rPr>
-          <w:rFonts w:eastAsia="Times New Roman" w:cs="Times New Roman" w:ascii="Arial" w:hAnsi="Arial"/>
-          <w:color w:val="000000"/>
-          <w:sz w:val="18"/>
-          <w:szCs w:val="18"/>
-          <w:lang w:val="en-US" w:eastAsia="zxx" w:bidi="ar-SA"/>
-        </w:rPr>
-        <w:t xml:space="preserve"> CSS </w:t>
-      </w:r>
-      <w:r>
-        <w:rPr>
-          <w:rFonts w:eastAsia="Times New Roman" w:cs="Times New Roman" w:ascii="Arial" w:hAnsi="Arial"/>
-          <w:color w:val="000000"/>
-          <w:sz w:val="18"/>
-          <w:szCs w:val="18"/>
-          <w:lang w:val="en-US" w:eastAsia="zxx" w:bidi="ar-SA"/>
-        </w:rPr>
-        <w:t>for speed &amp; maintenance</w:t>
+        <w:t>nable code. Improved print UX for customers.</w:t>
       </w:r>
     </w:p>
     <w:tbl>
@@ -1985,6 +1929,13 @@
                 <w:sz w:val="20"/>
                 <w:szCs w:val="20"/>
               </w:rPr>
+              <w:t xml:space="preserve">Full stack consultant | </w:t>
+            </w:r>
+            <w:r>
+              <w:rPr>
+                <w:sz w:val="20"/>
+                <w:szCs w:val="20"/>
+              </w:rPr>
               <w:t>Ingalls Consulting Co  |  New York, NY  |  2012 – 2021</w:t>
             </w:r>
           </w:p>
@@ -2015,7 +1966,23 @@
                 <w:sz w:val="18"/>
                 <w:szCs w:val="18"/>
               </w:rPr>
-              <w:t xml:space="preserve">Laravel/PHP, </w:t>
+              <w:t>Laravel/PHP</w:t>
+            </w:r>
+            <w:r>
+              <w:rPr>
+                <w:rFonts w:ascii="Arial" w:hAnsi="Arial"/>
+                <w:sz w:val="18"/>
+                <w:szCs w:val="18"/>
+              </w:rPr>
+              <w:t>7</w:t>
+            </w:r>
+            <w:r>
+              <w:rPr>
+                <w:rFonts w:ascii="Arial" w:hAnsi="Arial"/>
+                <w:sz w:val="18"/>
+                <w:szCs w:val="18"/>
+              </w:rPr>
+              <w:t xml:space="preserve">, </w:t>
             </w:r>
             <w:r>
               <w:rPr>
@@ -2247,61 +2214,19 @@
         <w:jc w:val="start"/>
         <w:rPr>
           <w:rFonts w:ascii="Arial" w:hAnsi="Arial"/>
-        </w:rPr>
-      </w:pPr>
-      <w:r>
-        <w:rPr>
-          <w:rFonts w:ascii="Arial" w:hAnsi="Arial"/>
-          <w:color w:val="000000"/>
-          <w:sz w:val="18"/>
-          <w:szCs w:val="18"/>
-        </w:rPr>
-        <w:t xml:space="preserve">As </w:t>
-      </w:r>
-      <w:r>
-        <w:rPr>
-          <w:rFonts w:ascii="Arial" w:hAnsi="Arial"/>
-          <w:color w:val="000000"/>
-          <w:sz w:val="18"/>
-          <w:szCs w:val="18"/>
-        </w:rPr>
-        <w:t xml:space="preserve">team lead, </w:t>
-      </w:r>
-      <w:r>
-        <w:rPr>
-          <w:rFonts w:ascii="Arial" w:hAnsi="Arial"/>
-          <w:color w:val="000000"/>
-          <w:sz w:val="18"/>
-          <w:szCs w:val="18"/>
-        </w:rPr>
-        <w:t>kickstarted</w:t>
-      </w:r>
-      <w:r>
-        <w:rPr>
-          <w:rFonts w:ascii="Arial" w:hAnsi="Arial"/>
-          <w:color w:val="000000"/>
-          <w:sz w:val="18"/>
-          <w:szCs w:val="18"/>
-        </w:rPr>
-        <w:t xml:space="preserve"> Agile; issue tracking; git-flow;</w:t>
-      </w:r>
-      <w:r>
-        <w:rPr>
-          <w:rFonts w:ascii="Arial" w:hAnsi="Arial"/>
-          <w:color w:val="000000"/>
-          <w:sz w:val="18"/>
-          <w:szCs w:val="18"/>
-        </w:rPr>
-        <w:t xml:space="preserve"> C</w:t>
-      </w:r>
-      <w:r>
-        <w:rPr>
-          <w:rFonts w:ascii="Arial" w:hAnsi="Arial"/>
-          <w:color w:val="000000"/>
-          <w:sz w:val="18"/>
-          <w:szCs w:val="18"/>
-        </w:rPr>
-        <w:t>I/CD tests; deployments</w:t>
+          <w:color w:val="000000"/>
+          <w:sz w:val="18"/>
+          <w:szCs w:val="18"/>
+        </w:rPr>
+      </w:pPr>
+      <w:r>
+        <w:rPr>
+          <w:rFonts w:ascii="Arial" w:hAnsi="Arial"/>
+          <w:color w:val="000000"/>
+          <w:sz w:val="18"/>
+          <w:szCs w:val="18"/>
+        </w:rPr>
+        <w:t>Led management communications, creating agile issue tracking, git-flow &amp; CI/CD</w:t>
       </w:r>
     </w:p>
     <w:p>
@@ -2328,52 +2253,7 @@
           <w:sz w:val="18"/>
           <w:szCs w:val="18"/>
         </w:rPr>
-        <w:t>National</w:t>
-      </w:r>
-      <w:r>
-        <w:rPr>
-          <w:rFonts w:ascii="Arial" w:hAnsi="Arial"/>
-          <w:color w:val="000000"/>
-          <w:sz w:val="18"/>
-          <w:szCs w:val="18"/>
-        </w:rPr>
-        <w:t xml:space="preserve"> magazine </w:t>
-      </w:r>
-      <w:r>
-        <w:rPr>
-          <w:rFonts w:ascii="Arial" w:hAnsi="Arial"/>
-          <w:color w:val="000000"/>
-          <w:sz w:val="18"/>
-          <w:szCs w:val="18"/>
-        </w:rPr>
-        <w:t xml:space="preserve">site overhaul: UX &amp; code </w:t>
-      </w:r>
-      <w:r>
-        <w:rPr>
-          <w:rFonts w:ascii="Arial" w:hAnsi="Arial"/>
-          <w:color w:val="000000"/>
-          <w:sz w:val="18"/>
-          <w:szCs w:val="18"/>
-        </w:rPr>
-        <w:t xml:space="preserve">&amp; cache </w:t>
-      </w:r>
-      <w:r>
-        <w:rPr>
-          <w:rFonts w:ascii="Arial" w:hAnsi="Arial"/>
-          <w:color w:val="000000"/>
-          <w:sz w:val="18"/>
-          <w:szCs w:val="18"/>
-        </w:rPr>
-        <w:t xml:space="preserve">performance </w:t>
-      </w:r>
-      <w:r>
-        <w:rPr>
-          <w:rFonts w:ascii="Arial" w:hAnsi="Arial"/>
-          <w:color w:val="000000"/>
-          <w:sz w:val="18"/>
-          <w:szCs w:val="18"/>
-        </w:rPr>
-        <w:t>for server load &amp; customer delight.</w:t>
+        <w:t>Cached Consumer Reports pages, speeding from hours to &lt; 6 sec.</w:t>
       </w:r>
     </w:p>
     <w:p>
@@ -2388,113 +2268,19 @@
         <w:jc w:val="start"/>
         <w:rPr>
           <w:rFonts w:ascii="Arial" w:hAnsi="Arial"/>
-          <w:sz w:val="18"/>
-          <w:szCs w:val="18"/>
-        </w:rPr>
-      </w:pPr>
-      <w:r>
-        <w:rPr>
-          <w:rFonts w:eastAsia="Times New Roman" w:cs="Times New Roman" w:ascii="Arial" w:hAnsi="Arial"/>
-          <w:b/>
-          <w:bCs/>
-          <w:i w:val="false"/>
-          <w:iCs w:val="false"/>
-          <w:sz w:val="18"/>
-          <w:szCs w:val="18"/>
-          <w:lang w:val="en-US" w:eastAsia="zxx" w:bidi="ar-SA"/>
-        </w:rPr>
-        <w:t>T</w:t>
-      </w:r>
-      <w:r>
-        <w:rPr>
-          <w:rFonts w:eastAsia="Times New Roman" w:cs="Times New Roman" w:ascii="Arial" w:hAnsi="Arial"/>
-          <w:b/>
-          <w:bCs/>
-          <w:i w:val="false"/>
-          <w:iCs w:val="false"/>
-          <w:sz w:val="18"/>
-          <w:szCs w:val="18"/>
-          <w:lang w:val="en-US" w:eastAsia="zxx" w:bidi="ar-SA"/>
-        </w:rPr>
-        <w:t>ripl</w:t>
-      </w:r>
-      <w:r>
-        <w:rPr>
-          <w:rFonts w:eastAsia="Times New Roman" w:cs="Times New Roman" w:ascii="Arial" w:hAnsi="Arial"/>
-          <w:b/>
-          <w:bCs/>
-          <w:i w:val="false"/>
-          <w:iCs w:val="false"/>
-          <w:sz w:val="18"/>
-          <w:szCs w:val="18"/>
-          <w:lang w:val="en-US" w:eastAsia="zxx" w:bidi="ar-SA"/>
-        </w:rPr>
-        <w:t>e</w:t>
-      </w:r>
-      <w:r>
-        <w:rPr>
-          <w:rFonts w:eastAsia="Times New Roman" w:cs="Times New Roman" w:ascii="Arial" w:hAnsi="Arial"/>
-          <w:b/>
-          <w:bCs/>
-          <w:i w:val="false"/>
-          <w:iCs w:val="false"/>
-          <w:sz w:val="18"/>
-          <w:szCs w:val="18"/>
-          <w:lang w:val="en-US" w:eastAsia="zxx" w:bidi="ar-SA"/>
-        </w:rPr>
-        <w:t>d</w:t>
-      </w:r>
-      <w:r>
-        <w:rPr>
-          <w:rFonts w:eastAsia="Times New Roman" w:cs="Times New Roman" w:ascii="Arial" w:hAnsi="Arial"/>
-          <w:b/>
-          <w:bCs/>
-          <w:i w:val="false"/>
-          <w:iCs w:val="false"/>
-          <w:sz w:val="18"/>
-          <w:szCs w:val="18"/>
-          <w:lang w:val="en-US" w:eastAsia="zxx" w:bidi="ar-SA"/>
-        </w:rPr>
-        <w:t xml:space="preserve"> testing </w:t>
-      </w:r>
-      <w:r>
-        <w:rPr>
-          <w:rFonts w:eastAsia="Times New Roman" w:cs="Times New Roman" w:ascii="Arial" w:hAnsi="Arial"/>
-          <w:b/>
-          <w:bCs/>
-          <w:i w:val="false"/>
-          <w:iCs w:val="false"/>
-          <w:sz w:val="18"/>
-          <w:szCs w:val="18"/>
-          <w:lang w:val="en-US" w:eastAsia="zxx" w:bidi="ar-SA"/>
-        </w:rPr>
-        <w:t>speeds</w:t>
-      </w:r>
-      <w:r>
-        <w:rPr>
-          <w:rFonts w:eastAsia="Times New Roman" w:cs="Times New Roman" w:ascii="Arial" w:hAnsi="Arial"/>
-          <w:b w:val="false"/>
-          <w:bCs w:val="false"/>
-          <w:i w:val="false"/>
-          <w:iCs w:val="false"/>
-          <w:sz w:val="18"/>
-          <w:szCs w:val="18"/>
-          <w:lang w:val="en-US" w:eastAsia="zxx" w:bidi="ar-SA"/>
-        </w:rPr>
-        <w:t xml:space="preserve"> </w:t>
-      </w:r>
-      <w:r>
-        <w:rPr>
-          <w:rFonts w:eastAsia="Times New Roman" w:cs="Times New Roman" w:ascii="Arial" w:hAnsi="Arial"/>
-          <w:b w:val="false"/>
-          <w:bCs w:val="false"/>
-          <w:i w:val="false"/>
-          <w:iCs w:val="false"/>
-          <w:sz w:val="18"/>
-          <w:szCs w:val="18"/>
-          <w:lang w:val="en-US" w:eastAsia="zxx" w:bidi="ar-SA"/>
-        </w:rPr>
-        <w:t>on critical path to code delivery</w:t>
+          <w:color w:val="000000"/>
+          <w:sz w:val="18"/>
+          <w:szCs w:val="18"/>
+        </w:rPr>
+      </w:pPr>
+      <w:r>
+        <w:rPr>
+          <w:rFonts w:ascii="Arial" w:hAnsi="Arial"/>
+          <w:color w:val="000000"/>
+          <w:sz w:val="18"/>
+          <w:szCs w:val="18"/>
+        </w:rPr>
+        <w:t>Optimized testing speeds to triple performance. Sped every git commit for faster releases.</w:t>
       </w:r>
     </w:p>
     <w:p>
@@ -2521,25 +2307,7 @@
           <w:sz w:val="18"/>
           <w:szCs w:val="18"/>
         </w:rPr>
-        <w:t xml:space="preserve">Delivered </w:t>
-      </w:r>
-      <w:r>
-        <w:rPr>
-          <w:rFonts w:ascii="Arial" w:hAnsi="Arial"/>
-          <w:color w:val="000000"/>
-          <w:sz w:val="18"/>
-          <w:szCs w:val="18"/>
-        </w:rPr>
-        <w:t xml:space="preserve">distributed </w:t>
-      </w:r>
-      <w:r>
-        <w:rPr>
-          <w:rFonts w:ascii="Arial" w:hAnsi="Arial"/>
-          <w:color w:val="000000"/>
-          <w:sz w:val="18"/>
-          <w:szCs w:val="18"/>
-        </w:rPr>
-        <w:t>online game with snappy UX on tight schedule</w:t>
+        <w:t>Delivered distributed sports betting game in months to meet season kickoff.</w:t>
       </w:r>
     </w:p>
     <w:p>
@@ -2566,43 +2334,7 @@
           <w:sz w:val="18"/>
           <w:szCs w:val="18"/>
         </w:rPr>
-        <w:t>T</w:t>
-      </w:r>
-      <w:r>
-        <w:rPr>
-          <w:rFonts w:ascii="Arial" w:hAnsi="Arial"/>
-          <w:color w:val="000000"/>
-          <w:sz w:val="18"/>
-          <w:szCs w:val="18"/>
-        </w:rPr>
-        <w:t>eaching</w:t>
-      </w:r>
-      <w:r>
-        <w:rPr>
-          <w:rFonts w:ascii="Arial" w:hAnsi="Arial"/>
-          <w:color w:val="000000"/>
-          <w:sz w:val="18"/>
-          <w:szCs w:val="18"/>
-        </w:rPr>
-        <w:t xml:space="preserve"> IT classes </w:t>
-      </w:r>
-      <w:r>
-        <w:rPr>
-          <w:rFonts w:ascii="Arial" w:hAnsi="Arial"/>
-          <w:color w:val="000000"/>
-          <w:sz w:val="18"/>
-          <w:szCs w:val="18"/>
-        </w:rPr>
-        <w:t xml:space="preserve">refined my communication </w:t>
-      </w:r>
-      <w:r>
-        <w:rPr>
-          <w:rFonts w:ascii="Arial" w:hAnsi="Arial"/>
-          <w:color w:val="000000"/>
-          <w:sz w:val="18"/>
-          <w:szCs w:val="18"/>
-        </w:rPr>
-        <w:t>skills</w:t>
+        <w:t>Refined communication skills by teaching classes. Included complex topics such as IT security.</w:t>
       </w:r>
     </w:p>
     <w:p>
@@ -2629,43 +2361,7 @@
           <w:sz w:val="18"/>
           <w:szCs w:val="18"/>
         </w:rPr>
-        <w:t xml:space="preserve">Rapid </w:t>
-      </w:r>
-      <w:r>
-        <w:rPr>
-          <w:rFonts w:ascii="Arial" w:hAnsi="Arial"/>
-          <w:color w:val="000000"/>
-          <w:sz w:val="18"/>
-          <w:szCs w:val="18"/>
-        </w:rPr>
-        <w:t xml:space="preserve">DevX </w:t>
-      </w:r>
-      <w:r>
-        <w:rPr>
-          <w:rFonts w:ascii="Arial" w:hAnsi="Arial"/>
-          <w:color w:val="000000"/>
-          <w:sz w:val="18"/>
-          <w:szCs w:val="18"/>
-        </w:rPr>
-        <w:t xml:space="preserve">onboarding </w:t>
-      </w:r>
-      <w:r>
-        <w:rPr>
-          <w:rFonts w:ascii="Arial" w:hAnsi="Arial"/>
-          <w:color w:val="000000"/>
-          <w:sz w:val="18"/>
-          <w:szCs w:val="18"/>
-        </w:rPr>
-        <w:t>via</w:t>
-      </w:r>
-      <w:r>
-        <w:rPr>
-          <w:rFonts w:ascii="Arial" w:hAnsi="Arial"/>
-          <w:color w:val="000000"/>
-          <w:sz w:val="18"/>
-          <w:szCs w:val="18"/>
-        </w:rPr>
-        <w:t xml:space="preserve"> Docker &amp; documentation</w:t>
+        <w:t>Documented &amp; automated Docker to onboard new techs from one week to one day.</w:t>
       </w:r>
     </w:p>
     <w:tbl>
@@ -2710,6 +2406,13 @@
                 <w:sz w:val="20"/>
                 <w:szCs w:val="20"/>
               </w:rPr>
+              <w:t xml:space="preserve">Full stack engineer | </w:t>
+            </w:r>
+            <w:r>
+              <w:rPr>
+                <w:sz w:val="20"/>
+                <w:szCs w:val="20"/>
+              </w:rPr>
               <w:t>Cantor Fitzgerald  |  New York, NY  |  2009 – 2011</w:t>
             </w:r>
           </w:p>
@@ -2741,7 +2444,25 @@
                 <w:sz w:val="18"/>
                 <w:szCs w:val="18"/>
               </w:rPr>
-              <w:t xml:space="preserve">PHP, jQuery, Web Services </w:t>
+              <w:t>PHP</w:t>
+            </w:r>
+            <w:r>
+              <w:rPr>
+                <w:rFonts w:ascii="Arial" w:hAnsi="Arial"/>
+                <w:color w:val="000000"/>
+                <w:sz w:val="18"/>
+                <w:szCs w:val="18"/>
+              </w:rPr>
+              <w:t>5</w:t>
+            </w:r>
+            <w:r>
+              <w:rPr>
+                <w:rFonts w:ascii="Arial" w:hAnsi="Arial"/>
+                <w:color w:val="000000"/>
+                <w:sz w:val="18"/>
+                <w:szCs w:val="18"/>
+              </w:rPr>
+              <w:t xml:space="preserve">, jQuery, Web Services </w:t>
             </w:r>
             <w:r>
               <w:rPr>
@@ -2767,7 +2488,11 @@
         <w:ind w:hanging="0" w:start="360" w:end="0"/>
         <w:jc w:val="start"/>
         <w:rPr>
-          <w:rFonts w:ascii="Arial" w:hAnsi="Arial"/>
+          <w:rFonts w:ascii="Arial" w:hAnsi="Arial" w:eastAsia="Times New Roman" w:cs="Times New Roman"/>
+          <w:color w:val="000000"/>
+          <w:sz w:val="18"/>
+          <w:szCs w:val="18"/>
+          <w:lang w:val="en-US" w:eastAsia="zxx" w:bidi="ar-SA"/>
         </w:rPr>
       </w:pPr>
       <w:r>
@@ -2778,17 +2503,7 @@
           <w:szCs w:val="18"/>
           <w:lang w:val="en-US" w:eastAsia="zxx" w:bidi="ar-SA"/>
         </w:rPr>
-        <w:t xml:space="preserve">PCI/DSS </w:t>
-      </w:r>
-      <w:r>
-        <w:rPr>
-          <w:rFonts w:eastAsia="Times New Roman" w:cs="Times New Roman" w:ascii="Arial" w:hAnsi="Arial"/>
-          <w:color w:val="000000"/>
-          <w:sz w:val="18"/>
-          <w:szCs w:val="18"/>
-          <w:lang w:val="en-US" w:eastAsia="zxx" w:bidi="ar-SA"/>
-        </w:rPr>
-        <w:t>E-commerce payment gateway compliance</w:t>
+        <w:t>Optimized PHP &amp; SQL for 50% speed increase, or double traffic.</w:t>
       </w:r>
     </w:p>
     <w:p>
@@ -2802,7 +2517,11 @@
         <w:ind w:hanging="0" w:start="360" w:end="0"/>
         <w:jc w:val="start"/>
         <w:rPr>
-          <w:rFonts w:ascii="Arial" w:hAnsi="Arial"/>
+          <w:rFonts w:ascii="Arial" w:hAnsi="Arial" w:eastAsia="Times New Roman" w:cs="Times New Roman"/>
+          <w:color w:val="000000"/>
+          <w:sz w:val="18"/>
+          <w:szCs w:val="18"/>
+          <w:lang w:val="en-US" w:eastAsia="zxx" w:bidi="ar-SA"/>
         </w:rPr>
       </w:pPr>
       <w:r>
@@ -2813,57 +2532,7 @@
           <w:szCs w:val="18"/>
           <w:lang w:val="en-US" w:eastAsia="zxx" w:bidi="ar-SA"/>
         </w:rPr>
-        <w:t>A</w:t>
-      </w:r>
-      <w:r>
-        <w:rPr>
-          <w:rFonts w:eastAsia="Times New Roman" w:cs="Times New Roman" w:ascii="Arial" w:hAnsi="Arial"/>
-          <w:color w:val="000000"/>
-          <w:sz w:val="18"/>
-          <w:szCs w:val="18"/>
-          <w:lang w:val="en-US" w:eastAsia="zxx" w:bidi="ar-SA"/>
-        </w:rPr>
-        <w:t>dopt</w:t>
-      </w:r>
-      <w:r>
-        <w:rPr>
-          <w:rFonts w:eastAsia="Times New Roman" w:cs="Times New Roman" w:ascii="Arial" w:hAnsi="Arial"/>
-          <w:color w:val="000000"/>
-          <w:sz w:val="18"/>
-          <w:szCs w:val="18"/>
-          <w:lang w:val="en-US" w:eastAsia="zxx" w:bidi="ar-SA"/>
-        </w:rPr>
-        <w:t>ed</w:t>
-      </w:r>
-      <w:r>
-        <w:rPr>
-          <w:rFonts w:eastAsia="Times New Roman" w:cs="Times New Roman" w:ascii="Arial" w:hAnsi="Arial"/>
-          <w:color w:val="000000"/>
-          <w:sz w:val="18"/>
-          <w:szCs w:val="18"/>
-          <w:lang w:val="en-US" w:eastAsia="zxx" w:bidi="ar-SA"/>
-        </w:rPr>
-        <w:t xml:space="preserve"> </w:t>
-      </w:r>
-      <w:r>
-        <w:rPr>
-          <w:rFonts w:eastAsia="Times New Roman" w:cs="Times New Roman" w:ascii="Arial" w:hAnsi="Arial"/>
-          <w:color w:val="000000"/>
-          <w:sz w:val="18"/>
-          <w:szCs w:val="18"/>
-          <w:lang w:val="en-US" w:eastAsia="zxx" w:bidi="ar-SA"/>
-        </w:rPr>
-        <w:t xml:space="preserve">responsive </w:t>
-      </w:r>
-      <w:r>
-        <w:rPr>
-          <w:rFonts w:eastAsia="Times New Roman" w:cs="Times New Roman" w:ascii="Arial" w:hAnsi="Arial"/>
-          <w:color w:val="000000"/>
-          <w:sz w:val="18"/>
-          <w:szCs w:val="18"/>
-          <w:lang w:val="en-US" w:eastAsia="zxx" w:bidi="ar-SA"/>
-        </w:rPr>
-        <w:t>CSS before Mobile device market was recognized</w:t>
+        <w:t>Adopted new CSS grid, reducing time to market by 15%, improving mobile usage.</w:t>
       </w:r>
     </w:p>
     <w:p>
@@ -2877,7 +2546,11 @@
         <w:ind w:hanging="0" w:start="360" w:end="0"/>
         <w:jc w:val="start"/>
         <w:rPr>
-          <w:rFonts w:ascii="Arial" w:hAnsi="Arial"/>
+          <w:rFonts w:ascii="Arial" w:hAnsi="Arial" w:eastAsia="Times New Roman" w:cs="Times New Roman"/>
+          <w:color w:val="000000"/>
+          <w:sz w:val="18"/>
+          <w:szCs w:val="18"/>
+          <w:lang w:val="en-US" w:eastAsia="zxx" w:bidi="ar-SA"/>
         </w:rPr>
       </w:pPr>
       <w:r>
@@ -2888,179 +2561,7 @@
           <w:szCs w:val="18"/>
           <w:lang w:val="en-US" w:eastAsia="zxx" w:bidi="ar-SA"/>
         </w:rPr>
-        <w:t>D</w:t>
-      </w:r>
-      <w:r>
-        <w:rPr>
-          <w:rFonts w:eastAsia="Times New Roman" w:cs="Times New Roman" w:ascii="Arial" w:hAnsi="Arial"/>
-          <w:color w:val="000000"/>
-          <w:sz w:val="18"/>
-          <w:szCs w:val="18"/>
-          <w:lang w:val="en-US" w:eastAsia="zxx" w:bidi="ar-SA"/>
-        </w:rPr>
-        <w:t>atabase</w:t>
-      </w:r>
-      <w:r>
-        <w:rPr>
-          <w:rFonts w:eastAsia="Times New Roman" w:cs="Times New Roman" w:ascii="Arial" w:hAnsi="Arial"/>
-          <w:color w:val="000000"/>
-          <w:sz w:val="18"/>
-          <w:szCs w:val="18"/>
-          <w:lang w:val="en-US" w:eastAsia="zxx" w:bidi="ar-SA"/>
-        </w:rPr>
-        <w:t xml:space="preserve"> </w:t>
-      </w:r>
-      <w:r>
-        <w:rPr>
-          <w:rFonts w:eastAsia="Times New Roman" w:cs="Times New Roman" w:ascii="Arial" w:hAnsi="Arial"/>
-          <w:color w:val="000000"/>
-          <w:sz w:val="18"/>
-          <w:szCs w:val="18"/>
-          <w:lang w:val="en-US" w:eastAsia="zxx" w:bidi="ar-SA"/>
-        </w:rPr>
-        <w:t>optimization</w:t>
-      </w:r>
-      <w:r>
-        <w:rPr>
-          <w:rFonts w:eastAsia="Times New Roman" w:cs="Times New Roman" w:ascii="Arial" w:hAnsi="Arial"/>
-          <w:color w:val="000000"/>
-          <w:sz w:val="18"/>
-          <w:szCs w:val="18"/>
-          <w:lang w:val="en-US" w:eastAsia="zxx" w:bidi="ar-SA"/>
-        </w:rPr>
-        <w:t xml:space="preserve">. </w:t>
-      </w:r>
-      <w:r>
-        <w:rPr>
-          <w:rFonts w:eastAsia="Times New Roman" w:cs="Times New Roman" w:ascii="Arial" w:hAnsi="Arial"/>
-          <w:b w:val="false"/>
-          <w:bCs w:val="false"/>
-          <w:color w:val="000000"/>
-          <w:sz w:val="18"/>
-          <w:szCs w:val="18"/>
-          <w:lang w:val="en-US" w:eastAsia="zxx" w:bidi="ar-SA"/>
-        </w:rPr>
-        <w:t>ReST API</w:t>
-      </w:r>
-      <w:r>
-        <w:rPr>
-          <w:rFonts w:eastAsia="Times New Roman" w:cs="Times New Roman" w:ascii="Arial" w:hAnsi="Arial"/>
-          <w:color w:val="000000"/>
-          <w:sz w:val="18"/>
-          <w:szCs w:val="18"/>
-          <w:lang w:val="en-US" w:eastAsia="zxx" w:bidi="ar-SA"/>
-        </w:rPr>
-        <w:t>s</w:t>
-      </w:r>
-      <w:r>
-        <w:rPr>
-          <w:rFonts w:eastAsia="Times New Roman" w:cs="Times New Roman" w:ascii="Arial" w:hAnsi="Arial"/>
-          <w:color w:val="000000"/>
-          <w:sz w:val="18"/>
-          <w:szCs w:val="18"/>
-          <w:lang w:val="en-US" w:eastAsia="zxx" w:bidi="ar-SA"/>
-        </w:rPr>
-        <w:t>:</w:t>
-      </w:r>
-      <w:r>
-        <w:rPr>
-          <w:rFonts w:eastAsia="Times New Roman" w:cs="Times New Roman" w:ascii="Arial" w:hAnsi="Arial"/>
-          <w:color w:val="000000"/>
-          <w:sz w:val="18"/>
-          <w:szCs w:val="18"/>
-          <w:lang w:val="en-US" w:eastAsia="zxx" w:bidi="ar-SA"/>
-        </w:rPr>
-        <w:t xml:space="preserve"> StrikeIron</w:t>
-      </w:r>
-      <w:r>
-        <w:rPr>
-          <w:rFonts w:eastAsia="Times New Roman" w:cs="Times New Roman" w:ascii="Arial" w:hAnsi="Arial"/>
-          <w:color w:val="000000"/>
-          <w:sz w:val="18"/>
-          <w:szCs w:val="18"/>
-          <w:lang w:val="en-US" w:eastAsia="zxx" w:bidi="ar-SA"/>
-        </w:rPr>
-        <w:t>,</w:t>
-      </w:r>
-      <w:r>
-        <w:rPr>
-          <w:rFonts w:eastAsia="Times New Roman" w:cs="Times New Roman" w:ascii="Arial" w:hAnsi="Arial"/>
-          <w:color w:val="000000"/>
-          <w:sz w:val="18"/>
-          <w:szCs w:val="18"/>
-          <w:lang w:val="en-US" w:eastAsia="zxx" w:bidi="ar-SA"/>
-        </w:rPr>
-        <w:t xml:space="preserve"> </w:t>
-      </w:r>
-      <w:r>
-        <w:rPr>
-          <w:rFonts w:eastAsia="Times New Roman" w:cs="Times New Roman" w:ascii="Arial" w:hAnsi="Arial"/>
-          <w:color w:val="000000"/>
-          <w:sz w:val="18"/>
-          <w:szCs w:val="18"/>
-          <w:lang w:val="en-US" w:eastAsia="zxx" w:bidi="ar-SA"/>
-        </w:rPr>
-        <w:t>N</w:t>
-      </w:r>
-      <w:r>
-        <w:rPr>
-          <w:rFonts w:eastAsia="Times New Roman" w:cs="Times New Roman" w:ascii="Arial" w:hAnsi="Arial"/>
-          <w:color w:val="000000"/>
-          <w:sz w:val="18"/>
-          <w:szCs w:val="18"/>
-          <w:lang w:val="en-US" w:eastAsia="zxx" w:bidi="ar-SA"/>
-        </w:rPr>
-        <w:t xml:space="preserve">OAA, </w:t>
-      </w:r>
-      <w:r>
-        <w:rPr>
-          <w:rFonts w:eastAsia="Times New Roman" w:cs="Times New Roman" w:ascii="Arial" w:hAnsi="Arial"/>
-          <w:color w:val="000000"/>
-          <w:sz w:val="18"/>
-          <w:szCs w:val="18"/>
-          <w:lang w:val="en-US" w:eastAsia="zxx" w:bidi="ar-SA"/>
-        </w:rPr>
-        <w:t>Authorize</w:t>
-      </w:r>
-      <w:r>
-        <w:rPr>
-          <w:rFonts w:eastAsia="Times New Roman" w:cs="Times New Roman" w:ascii="Arial" w:hAnsi="Arial"/>
-          <w:color w:val="000000"/>
-          <w:sz w:val="18"/>
-          <w:szCs w:val="18"/>
-          <w:lang w:val="en-US" w:eastAsia="zxx" w:bidi="ar-SA"/>
-        </w:rPr>
-        <w:t xml:space="preserve">.net </w:t>
-      </w:r>
-      <w:r>
-        <w:rPr>
-          <w:rFonts w:eastAsia="Times New Roman" w:cs="Times New Roman" w:ascii="Arial" w:hAnsi="Arial"/>
-          <w:color w:val="000000"/>
-          <w:sz w:val="18"/>
-          <w:szCs w:val="18"/>
-          <w:lang w:val="en-US" w:eastAsia="zxx" w:bidi="ar-SA"/>
-        </w:rPr>
-        <w:t xml:space="preserve">card </w:t>
-      </w:r>
-      <w:r>
-        <w:rPr>
-          <w:rFonts w:eastAsia="Times New Roman" w:cs="Times New Roman" w:ascii="Arial" w:hAnsi="Arial"/>
-          <w:color w:val="000000"/>
-          <w:sz w:val="18"/>
-          <w:szCs w:val="18"/>
-          <w:lang w:val="en-US" w:eastAsia="zxx" w:bidi="ar-SA"/>
-        </w:rPr>
-        <w:t xml:space="preserve">payment </w:t>
-      </w:r>
-      <w:r>
-        <w:rPr>
-          <w:rFonts w:eastAsia="Times New Roman" w:cs="Times New Roman" w:ascii="Arial" w:hAnsi="Arial"/>
-          <w:color w:val="000000"/>
-          <w:sz w:val="18"/>
-          <w:szCs w:val="18"/>
-          <w:lang w:val="en-US" w:eastAsia="zxx" w:bidi="ar-SA"/>
-        </w:rPr>
-        <w:t>gateway</w:t>
+        <w:t>Integrated ReST APIs: StrikeIron &amp; NOAA. Ensured Authorize.net PCI/DSS compliance to enhance security.</w:t>
       </w:r>
     </w:p>
     <w:p>
@@ -3127,11 +2628,7 @@
         <w:pStyle w:val="Normal"/>
         <w:snapToGrid w:val="false"/>
         <w:rPr>
-          <w:b/>
-          <w:bCs/>
-          <w:color w:val="000000"/>
-          <w:sz w:val="18"/>
-          <w:szCs w:val="18"/>
+          <w:rFonts w:ascii="Arial" w:hAnsi="Arial"/>
         </w:rPr>
       </w:pPr>
       <w:r>
@@ -3295,6 +2792,17 @@
                 <w:sz w:val="18"/>
                 <w:szCs w:val="18"/>
               </w:rPr>
+              <w:t xml:space="preserve">My </w:t>
+            </w:r>
+            <w:r>
+              <w:rPr>
+                <w:rFonts w:ascii="Arial" w:hAnsi="Arial"/>
+                <w:b/>
+                <w:bCs/>
+                <w:color w:val="000000"/>
+                <w:sz w:val="18"/>
+                <w:szCs w:val="18"/>
+              </w:rPr>
               <w:t>Open Source</w:t>
             </w:r>
             <w:r>
@@ -3307,7 +2815,7 @@
                 <w:szCs w:val="18"/>
               </w:rPr>
               <w:tab/>
-              <w:t>Ubuntu's</w:t>
+              <w:t xml:space="preserve">  Ubuntu's</w:t>
             </w:r>
             <w:r>
               <w:rPr>

</xml_diff>